<commit_message>
Wrote script to scrape FOMC press release dates. Need to update it for finding the time of release
</commit_message>
<xml_diff>
--- a/drafts/research_question_and_resources.docx
+++ b/drafts/research_question_and_resources.docx
@@ -93,23 +93,7 @@
           <w:sz w:val="24"/>
           <w:szCs w:val="24"/>
         </w:rPr>
-        <w:t xml:space="preserve">The overnight LIBOR closely tracks FFR, however the most important difference between LIBOR and FFR is that LIBOR includes collateralized interbank lending whereas FFR only tracks </w:t>
-      </w:r>
-      <w:r>
-        <w:rPr>
-          <w:rFonts w:ascii="Times New Roman" w:hAnsi="Times New Roman" w:cs="Times New Roman"/>
-          <w:sz w:val="24"/>
-          <w:szCs w:val="24"/>
-        </w:rPr>
-        <w:t>uncollateralized</w:t>
-      </w:r>
-      <w:r>
-        <w:rPr>
-          <w:rFonts w:ascii="Times New Roman" w:hAnsi="Times New Roman" w:cs="Times New Roman"/>
-          <w:sz w:val="24"/>
-          <w:szCs w:val="24"/>
-        </w:rPr>
-        <w:t xml:space="preserve"> loans. </w:t>
+        <w:t xml:space="preserve">The overnight LIBOR closely tracks FFR, however the most important difference between LIBOR and FFR is that LIBOR includes collateralized interbank lending whereas FFR only tracks uncollateralized loans. </w:t>
       </w:r>
       <w:r>
         <w:rPr>
@@ -199,15 +183,7 @@
           <w:sz w:val="24"/>
           <w:szCs w:val="24"/>
         </w:rPr>
-        <w:t xml:space="preserve"> </w:t>
-      </w:r>
-      <w:r>
-        <w:rPr>
-          <w:rFonts w:ascii="Times New Roman" w:hAnsi="Times New Roman" w:cs="Times New Roman"/>
-          <w:sz w:val="24"/>
-          <w:szCs w:val="24"/>
-        </w:rPr>
-        <w:t xml:space="preserve">If markets expect inflation, then market actors would be willing to pay slightly more for TIPS than normal Treasuries. </w:t>
+        <w:t xml:space="preserve"> If markets expect inflation, then market actors would be willing to pay slightly more for TIPS than normal Treasuries. </w:t>
       </w:r>
       <w:r>
         <w:rPr>
@@ -836,7 +812,204 @@
     </w:p>
     <w:p>
       <w:pPr>
+        <w:rPr>
+          <w:rFonts w:ascii="Times New Roman" w:hAnsi="Times New Roman" w:cs="Times New Roman"/>
+          <w:sz w:val="24"/>
+          <w:szCs w:val="24"/>
+        </w:rPr>
+      </w:pPr>
+      <w:r>
+        <w:rPr>
+          <w:rFonts w:ascii="Times New Roman" w:hAnsi="Times New Roman" w:cs="Times New Roman"/>
+          <w:sz w:val="24"/>
+          <w:szCs w:val="24"/>
+        </w:rPr>
+        <w:br w:type="page"/>
+      </w:r>
+    </w:p>
+    <w:p>
+      <w:pPr>
         <w:ind w:firstLine="720"/>
+        <w:rPr>
+          <w:rFonts w:ascii="Times New Roman" w:hAnsi="Times New Roman" w:cs="Times New Roman"/>
+          <w:sz w:val="24"/>
+          <w:szCs w:val="24"/>
+        </w:rPr>
+      </w:pPr>
+      <w:r>
+        <w:rPr>
+          <w:rFonts w:ascii="Times New Roman" w:hAnsi="Times New Roman" w:cs="Times New Roman"/>
+          <w:sz w:val="24"/>
+          <w:szCs w:val="24"/>
+        </w:rPr>
+        <w:lastRenderedPageBreak/>
+        <w:t>Notes on leads:</w:t>
+      </w:r>
+    </w:p>
+    <w:p>
+      <w:pPr>
+        <w:pStyle w:val="ListParagraph"/>
+        <w:numPr>
+          <w:ilvl w:val="0"/>
+          <w:numId w:val="2"/>
+        </w:numPr>
+        <w:rPr>
+          <w:rFonts w:ascii="Times New Roman" w:hAnsi="Times New Roman" w:cs="Times New Roman"/>
+          <w:sz w:val="24"/>
+          <w:szCs w:val="24"/>
+        </w:rPr>
+      </w:pPr>
+      <w:r>
+        <w:rPr>
+          <w:rFonts w:ascii="Times New Roman" w:hAnsi="Times New Roman" w:cs="Times New Roman"/>
+          <w:sz w:val="24"/>
+          <w:szCs w:val="24"/>
+        </w:rPr>
+        <w:t>Intraday TIPS spread data appears to come from the “</w:t>
+      </w:r>
+      <w:proofErr w:type="spellStart"/>
+      <w:r>
+        <w:rPr>
+          <w:rFonts w:ascii="Times New Roman" w:hAnsi="Times New Roman" w:cs="Times New Roman"/>
+          <w:sz w:val="24"/>
+          <w:szCs w:val="24"/>
+        </w:rPr>
+        <w:t>GovPX</w:t>
+      </w:r>
+      <w:proofErr w:type="spellEnd"/>
+      <w:r>
+        <w:rPr>
+          <w:rFonts w:ascii="Times New Roman" w:hAnsi="Times New Roman" w:cs="Times New Roman"/>
+          <w:sz w:val="24"/>
+          <w:szCs w:val="24"/>
+        </w:rPr>
+        <w:t xml:space="preserve">” dataset. This is almost certainly proprietary. </w:t>
+      </w:r>
+    </w:p>
+    <w:p>
+      <w:pPr>
+        <w:pStyle w:val="ListParagraph"/>
+        <w:numPr>
+          <w:ilvl w:val="1"/>
+          <w:numId w:val="2"/>
+        </w:numPr>
+        <w:rPr>
+          <w:rFonts w:ascii="Times New Roman" w:hAnsi="Times New Roman" w:cs="Times New Roman"/>
+          <w:sz w:val="24"/>
+          <w:szCs w:val="24"/>
+        </w:rPr>
+      </w:pPr>
+      <w:r>
+        <w:rPr>
+          <w:rFonts w:ascii="Times New Roman" w:hAnsi="Times New Roman" w:cs="Times New Roman"/>
+          <w:sz w:val="24"/>
+          <w:szCs w:val="24"/>
+        </w:rPr>
+        <w:t>They mention “Bloomberg tickers”, investigate further</w:t>
+      </w:r>
+    </w:p>
+    <w:p>
+      <w:pPr>
+        <w:pStyle w:val="ListParagraph"/>
+        <w:numPr>
+          <w:ilvl w:val="1"/>
+          <w:numId w:val="2"/>
+        </w:numPr>
+        <w:rPr>
+          <w:rFonts w:ascii="Times New Roman" w:hAnsi="Times New Roman" w:cs="Times New Roman"/>
+          <w:sz w:val="24"/>
+          <w:szCs w:val="24"/>
+        </w:rPr>
+      </w:pPr>
+      <w:r>
+        <w:rPr>
+          <w:rFonts w:ascii="Times New Roman" w:hAnsi="Times New Roman" w:cs="Times New Roman"/>
+          <w:sz w:val="24"/>
+          <w:szCs w:val="24"/>
+        </w:rPr>
+        <w:t xml:space="preserve">Most promising lead right now is </w:t>
+      </w:r>
+      <w:proofErr w:type="spellStart"/>
+      <w:r>
+        <w:rPr>
+          <w:rFonts w:ascii="Times New Roman" w:hAnsi="Times New Roman" w:cs="Times New Roman"/>
+          <w:sz w:val="24"/>
+          <w:szCs w:val="24"/>
+        </w:rPr>
+        <w:t>Refet</w:t>
+      </w:r>
+      <w:proofErr w:type="spellEnd"/>
+      <w:r>
+        <w:rPr>
+          <w:rFonts w:ascii="Times New Roman" w:hAnsi="Times New Roman" w:cs="Times New Roman"/>
+          <w:sz w:val="24"/>
+          <w:szCs w:val="24"/>
+        </w:rPr>
+        <w:t xml:space="preserve"> </w:t>
+      </w:r>
+      <w:proofErr w:type="spellStart"/>
+      <w:r>
+        <w:rPr>
+          <w:rFonts w:ascii="Times New Roman" w:hAnsi="Times New Roman" w:cs="Times New Roman"/>
+          <w:sz w:val="24"/>
+          <w:szCs w:val="24"/>
+        </w:rPr>
+        <w:t>Gürkaynak</w:t>
+      </w:r>
+      <w:proofErr w:type="spellEnd"/>
+      <w:r>
+        <w:rPr>
+          <w:rFonts w:ascii="Times New Roman" w:hAnsi="Times New Roman" w:cs="Times New Roman"/>
+          <w:sz w:val="24"/>
+          <w:szCs w:val="24"/>
+        </w:rPr>
+        <w:t xml:space="preserve">. Email him and see if you can get the data from him. </w:t>
+      </w:r>
+    </w:p>
+    <w:p>
+      <w:pPr>
+        <w:pStyle w:val="ListParagraph"/>
+        <w:numPr>
+          <w:ilvl w:val="1"/>
+          <w:numId w:val="2"/>
+        </w:numPr>
+        <w:rPr>
+          <w:rFonts w:ascii="Times New Roman" w:hAnsi="Times New Roman" w:cs="Times New Roman"/>
+          <w:sz w:val="24"/>
+          <w:szCs w:val="24"/>
+        </w:rPr>
+      </w:pPr>
+      <w:r>
+        <w:rPr>
+          <w:rFonts w:ascii="Times New Roman" w:hAnsi="Times New Roman" w:cs="Times New Roman"/>
+          <w:sz w:val="24"/>
+          <w:szCs w:val="24"/>
+        </w:rPr>
+        <w:t xml:space="preserve">VIPSX is a potential alternative but it seems like it </w:t>
+      </w:r>
+      <w:proofErr w:type="gramStart"/>
+      <w:r>
+        <w:rPr>
+          <w:rFonts w:ascii="Times New Roman" w:hAnsi="Times New Roman" w:cs="Times New Roman"/>
+          <w:sz w:val="24"/>
+          <w:szCs w:val="24"/>
+        </w:rPr>
+        <w:t>doesn’t</w:t>
+      </w:r>
+      <w:proofErr w:type="gramEnd"/>
+      <w:r>
+        <w:rPr>
+          <w:rFonts w:ascii="Times New Roman" w:hAnsi="Times New Roman" w:cs="Times New Roman"/>
+          <w:sz w:val="24"/>
+          <w:szCs w:val="24"/>
+        </w:rPr>
+        <w:t xml:space="preserve"> have high frequency data available. </w:t>
+      </w:r>
+    </w:p>
+    <w:p>
+      <w:pPr>
+        <w:pStyle w:val="ListParagraph"/>
+        <w:ind w:left="1440"/>
         <w:rPr>
           <w:rFonts w:ascii="Times New Roman" w:hAnsi="Times New Roman" w:cs="Times New Roman"/>
           <w:sz w:val="24"/>
@@ -1186,6 +1359,119 @@
 <file path=word/numbering.xml><?xml version="1.0" encoding="utf-8"?>
 <w:numbering xmlns:wpc="http://schemas.microsoft.com/office/word/2010/wordprocessingCanvas" xmlns:cx="http://schemas.microsoft.com/office/drawing/2014/chartex" xmlns:cx1="http://schemas.microsoft.com/office/drawing/2015/9/8/chartex" xmlns:cx2="http://schemas.microsoft.com/office/drawing/2015/10/21/chartex" xmlns:cx3="http://schemas.microsoft.com/office/drawing/2016/5/9/chartex" xmlns:cx4="http://schemas.microsoft.com/office/drawing/2016/5/10/chartex" xmlns:cx5="http://schemas.microsoft.com/office/drawing/2016/5/11/chartex" xmlns:cx6="http://schemas.microsoft.com/office/drawing/2016/5/12/chartex" xmlns:cx7="http://schemas.microsoft.com/office/drawing/2016/5/13/chartex" xmlns:cx8="http://schemas.microsoft.com/office/drawing/2016/5/14/chartex" xmlns:mc="http://schemas.openxmlformats.org/markup-compatibility/2006" xmlns:aink="http://schemas.microsoft.com/office/drawing/2016/ink" xmlns:am3d="http://schemas.microsoft.com/office/drawing/2017/model3d" xmlns:o="urn:schemas-microsoft-com:office:office" xmlns:r="http://schemas.openxmlformats.org/officeDocument/2006/relationships" xmlns:m="http://schemas.openxmlformats.org/officeDocument/2006/math" xmlns:v="urn:schemas-microsoft-com:vml" xmlns:wp14="http://schemas.microsoft.com/office/word/2010/wordprocessingDrawing" xmlns:wp="http://schemas.openxmlformats.org/drawingml/2006/wordprocessingDrawing" xmlns:w10="urn:schemas-microsoft-com:office:word" xmlns:w="http://schemas.openxmlformats.org/wordprocessingml/2006/main" xmlns:w14="http://schemas.microsoft.com/office/word/2010/wordml" xmlns:w15="http://schemas.microsoft.com/office/word/2012/wordml" xmlns:w16cex="http://schemas.microsoft.com/office/word/2018/wordml/cex" xmlns:w16cid="http://schemas.microsoft.com/office/word/2016/wordml/cid" xmlns:w16="http://schemas.microsoft.com/office/word/2018/wordml" xmlns:w16se="http://schemas.microsoft.com/office/word/2015/wordml/symex" xmlns:wpg="http://schemas.microsoft.com/office/word/2010/wordprocessingGroup" xmlns:wpi="http://schemas.microsoft.com/office/word/2010/wordprocessingInk" xmlns:wne="http://schemas.microsoft.com/office/word/2006/wordml" xmlns:wps="http://schemas.microsoft.com/office/word/2010/wordprocessingShape" mc:Ignorable="w14 w15 w16se w16cid w16 w16cex wp14">
   <w:abstractNum w:abstractNumId="0" w15:restartNumberingAfterBreak="0">
+    <w:nsid w:val="005B643B"/>
+    <w:multiLevelType w:val="hybridMultilevel"/>
+    <w:tmpl w:val="DA86D374"/>
+    <w:lvl w:ilvl="0" w:tplc="04090001">
+      <w:start w:val="1"/>
+      <w:numFmt w:val="bullet"/>
+      <w:lvlText w:val=""/>
+      <w:lvlJc w:val="left"/>
+      <w:pPr>
+        <w:ind w:left="1440" w:hanging="360"/>
+      </w:pPr>
+      <w:rPr>
+        <w:rFonts w:ascii="Symbol" w:hAnsi="Symbol" w:hint="default"/>
+      </w:rPr>
+    </w:lvl>
+    <w:lvl w:ilvl="1" w:tplc="04090003">
+      <w:start w:val="1"/>
+      <w:numFmt w:val="bullet"/>
+      <w:lvlText w:val="o"/>
+      <w:lvlJc w:val="left"/>
+      <w:pPr>
+        <w:ind w:left="2160" w:hanging="360"/>
+      </w:pPr>
+      <w:rPr>
+        <w:rFonts w:ascii="Courier New" w:hAnsi="Courier New" w:cs="Courier New" w:hint="default"/>
+      </w:rPr>
+    </w:lvl>
+    <w:lvl w:ilvl="2" w:tplc="04090005" w:tentative="1">
+      <w:start w:val="1"/>
+      <w:numFmt w:val="bullet"/>
+      <w:lvlText w:val=""/>
+      <w:lvlJc w:val="left"/>
+      <w:pPr>
+        <w:ind w:left="2880" w:hanging="360"/>
+      </w:pPr>
+      <w:rPr>
+        <w:rFonts w:ascii="Wingdings" w:hAnsi="Wingdings" w:hint="default"/>
+      </w:rPr>
+    </w:lvl>
+    <w:lvl w:ilvl="3" w:tplc="04090001" w:tentative="1">
+      <w:start w:val="1"/>
+      <w:numFmt w:val="bullet"/>
+      <w:lvlText w:val=""/>
+      <w:lvlJc w:val="left"/>
+      <w:pPr>
+        <w:ind w:left="3600" w:hanging="360"/>
+      </w:pPr>
+      <w:rPr>
+        <w:rFonts w:ascii="Symbol" w:hAnsi="Symbol" w:hint="default"/>
+      </w:rPr>
+    </w:lvl>
+    <w:lvl w:ilvl="4" w:tplc="04090003" w:tentative="1">
+      <w:start w:val="1"/>
+      <w:numFmt w:val="bullet"/>
+      <w:lvlText w:val="o"/>
+      <w:lvlJc w:val="left"/>
+      <w:pPr>
+        <w:ind w:left="4320" w:hanging="360"/>
+      </w:pPr>
+      <w:rPr>
+        <w:rFonts w:ascii="Courier New" w:hAnsi="Courier New" w:cs="Courier New" w:hint="default"/>
+      </w:rPr>
+    </w:lvl>
+    <w:lvl w:ilvl="5" w:tplc="04090005" w:tentative="1">
+      <w:start w:val="1"/>
+      <w:numFmt w:val="bullet"/>
+      <w:lvlText w:val=""/>
+      <w:lvlJc w:val="left"/>
+      <w:pPr>
+        <w:ind w:left="5040" w:hanging="360"/>
+      </w:pPr>
+      <w:rPr>
+        <w:rFonts w:ascii="Wingdings" w:hAnsi="Wingdings" w:hint="default"/>
+      </w:rPr>
+    </w:lvl>
+    <w:lvl w:ilvl="6" w:tplc="04090001" w:tentative="1">
+      <w:start w:val="1"/>
+      <w:numFmt w:val="bullet"/>
+      <w:lvlText w:val=""/>
+      <w:lvlJc w:val="left"/>
+      <w:pPr>
+        <w:ind w:left="5760" w:hanging="360"/>
+      </w:pPr>
+      <w:rPr>
+        <w:rFonts w:ascii="Symbol" w:hAnsi="Symbol" w:hint="default"/>
+      </w:rPr>
+    </w:lvl>
+    <w:lvl w:ilvl="7" w:tplc="04090003" w:tentative="1">
+      <w:start w:val="1"/>
+      <w:numFmt w:val="bullet"/>
+      <w:lvlText w:val="o"/>
+      <w:lvlJc w:val="left"/>
+      <w:pPr>
+        <w:ind w:left="6480" w:hanging="360"/>
+      </w:pPr>
+      <w:rPr>
+        <w:rFonts w:ascii="Courier New" w:hAnsi="Courier New" w:cs="Courier New" w:hint="default"/>
+      </w:rPr>
+    </w:lvl>
+    <w:lvl w:ilvl="8" w:tplc="04090005" w:tentative="1">
+      <w:start w:val="1"/>
+      <w:numFmt w:val="bullet"/>
+      <w:lvlText w:val=""/>
+      <w:lvlJc w:val="left"/>
+      <w:pPr>
+        <w:ind w:left="7200" w:hanging="360"/>
+      </w:pPr>
+      <w:rPr>
+        <w:rFonts w:ascii="Wingdings" w:hAnsi="Wingdings" w:hint="default"/>
+      </w:rPr>
+    </w:lvl>
+  </w:abstractNum>
+  <w:abstractNum w:abstractNumId="1" w15:restartNumberingAfterBreak="0">
     <w:nsid w:val="022A3101"/>
     <w:multiLevelType w:val="hybridMultilevel"/>
     <w:tmpl w:val="5204E736"/>
@@ -1299,6 +1585,9 @@
     </w:lvl>
   </w:abstractNum>
   <w:num w:numId="1">
+    <w:abstractNumId w:val="1"/>
+  </w:num>
+  <w:num w:numId="2">
     <w:abstractNumId w:val="0"/>
   </w:num>
 </w:numbering>

</xml_diff>